<commit_message>
Arquitetura e Modulos Utilizados in progress
</commit_message>
<xml_diff>
--- a/01Relatorios/VariosCapitulosRelatorio/Arquitetura e Modulos Utilizados.docx
+++ b/01Relatorios/VariosCapitulosRelatorio/Arquitetura e Modulos Utilizados.docx
@@ -117,6 +117,8 @@
         <w:jc w:val="both"/>
         <w:rPr>
           <w:rFonts w:ascii="NewsGotT" w:hAnsi="NewsGotT"/>
+          <w:sz w:val="24"/>
+          <w:szCs w:val="24"/>
           <w:lang w:eastAsia="pt-PT"/>
         </w:rPr>
       </w:pPr>
@@ -130,6 +132,8 @@
       <w:r>
         <w:rPr>
           <w:rFonts w:ascii="NewsGotT" w:hAnsi="NewsGotT"/>
+          <w:sz w:val="24"/>
+          <w:szCs w:val="24"/>
           <w:lang w:eastAsia="pt-PT"/>
         </w:rPr>
         <w:t xml:space="preserve">Na </w:t>
@@ -137,6 +141,8 @@
       <w:r>
         <w:rPr>
           <w:rFonts w:ascii="NewsGotT" w:hAnsi="NewsGotT"/>
+          <w:sz w:val="24"/>
+          <w:szCs w:val="24"/>
           <w:highlight w:val="yellow"/>
           <w:lang w:eastAsia="pt-PT"/>
         </w:rPr>
@@ -145,9 +151,29 @@
       <w:r>
         <w:rPr>
           <w:rFonts w:ascii="NewsGotT" w:hAnsi="NewsGotT"/>
+          <w:sz w:val="24"/>
+          <w:szCs w:val="24"/>
           <w:lang w:eastAsia="pt-PT"/>
         </w:rPr>
-        <w:t>, é apresentado o diagrama geral das principais interações do DWR. Considere-se o operador como o responsável pelo DWR e o utilizador como a pessoa à qual se destinam os bens.</w:t>
+        <w:t>, é apresentado o diagrama geral das principais interações do DWR. Considere</w:t>
+      </w:r>
+      <w:r>
+        <w:rPr>
+          <w:rFonts w:ascii="NewsGotT" w:hAnsi="NewsGotT"/>
+          <w:sz w:val="24"/>
+          <w:szCs w:val="24"/>
+          <w:lang w:eastAsia="pt-PT"/>
+        </w:rPr>
+        <w:noBreakHyphen/>
+      </w:r>
+      <w:r>
+        <w:rPr>
+          <w:rFonts w:ascii="NewsGotT" w:hAnsi="NewsGotT"/>
+          <w:sz w:val="24"/>
+          <w:szCs w:val="24"/>
+          <w:lang w:eastAsia="pt-PT"/>
+        </w:rPr>
+        <w:t>se o operador como o responsável pelo DWR e o utilizador como a pessoa à qual se destinam os bens.</w:t>
       </w:r>
     </w:p>
     <w:p>
@@ -161,14 +187,13 @@
       <w:r>
         <w:rPr>
           <w:rFonts w:ascii="NewsGotT" w:hAnsi="NewsGotT"/>
-          <w:noProof/>
           <w:lang w:eastAsia="pt-PT"/>
         </w:rPr>
         <w:drawing>
-          <wp:inline distT="0" distB="0" distL="0" distR="0" wp14:anchorId="78F0AA96" wp14:editId="43285C55">
-            <wp:extent cx="5400040" cy="3582035"/>
+          <wp:inline distT="0" distB="0" distL="0" distR="0" wp14:anchorId="78C4AB71" wp14:editId="7C0B1CD5">
+            <wp:extent cx="5201107" cy="3438802"/>
             <wp:effectExtent l="0" t="0" r="0" b="0"/>
-            <wp:docPr id="4" name="Imagem 4"/>
+            <wp:docPr id="1" name="Imagem 1"/>
             <wp:cNvGraphicFramePr>
               <a:graphicFrameLocks xmlns:a="http://schemas.openxmlformats.org/drawingml/2006/main" noChangeAspect="1"/>
             </wp:cNvGraphicFramePr>
@@ -176,29 +201,42 @@
               <a:graphicData uri="http://schemas.openxmlformats.org/drawingml/2006/picture">
                 <pic:pic xmlns:pic="http://schemas.openxmlformats.org/drawingml/2006/picture">
                   <pic:nvPicPr>
-                    <pic:cNvPr id="4" name="Imagem 4"/>
+                    <pic:cNvPr id="1" name=""/>
                     <pic:cNvPicPr/>
                   </pic:nvPicPr>
-                  <pic:blipFill>
+                  <pic:blipFill rotWithShape="1">
                     <a:blip r:embed="rId5">
                       <a:extLst>
-                        <a:ext uri="{28A0092B-C50C-407E-A947-70E740481C1C}">
-                          <a14:useLocalDpi xmlns:a14="http://schemas.microsoft.com/office/drawing/2010/main" val="0"/>
+                        <a:ext uri="{BEBA8EAE-BF5A-486C-A8C5-ECC9F3942E4B}">
+                          <a14:imgProps xmlns:a14="http://schemas.microsoft.com/office/drawing/2010/main">
+                            <a14:imgLayer r:embed="rId6">
+                              <a14:imgEffect>
+                                <a14:sharpenSoften amount="50000"/>
+                              </a14:imgEffect>
+                            </a14:imgLayer>
+                          </a14:imgProps>
                         </a:ext>
                       </a:extLst>
                     </a:blip>
-                    <a:stretch>
-                      <a:fillRect/>
-                    </a:stretch>
+                    <a:srcRect l="7046" t="2026" r="5444" b="1874"/>
+                    <a:stretch/>
                   </pic:blipFill>
-                  <pic:spPr>
+                  <pic:spPr bwMode="auto">
                     <a:xfrm>
                       <a:off x="0" y="0"/>
-                      <a:ext cx="5400040" cy="3582035"/>
+                      <a:ext cx="5210109" cy="3444754"/>
                     </a:xfrm>
                     <a:prstGeom prst="rect">
                       <a:avLst/>
                     </a:prstGeom>
+                    <a:ln>
+                      <a:noFill/>
+                    </a:ln>
+                    <a:extLst>
+                      <a:ext uri="{53640926-AAD7-44D8-BBD7-CCE9431645EC}">
+                        <a14:shadowObscured xmlns:a14="http://schemas.microsoft.com/office/drawing/2010/main"/>
+                      </a:ext>
+                    </a:extLst>
                   </pic:spPr>
                 </pic:pic>
               </a:graphicData>
@@ -274,23 +312,7 @@
           <w:sz w:val="24"/>
           <w:szCs w:val="24"/>
         </w:rPr>
-        <w:t xml:space="preserve">O operador deve enviar instruções </w:t>
-      </w:r>
-      <w:r>
-        <w:rPr>
-          <w:rFonts w:ascii="NewsGotT" w:hAnsi="NewsGotT"/>
-          <w:sz w:val="24"/>
-          <w:szCs w:val="24"/>
-        </w:rPr>
-        <w:t>para o robô</w:t>
-      </w:r>
-      <w:r>
-        <w:rPr>
-          <w:rFonts w:ascii="NewsGotT" w:hAnsi="NewsGotT"/>
-          <w:sz w:val="24"/>
-          <w:szCs w:val="24"/>
-        </w:rPr>
-        <w:t xml:space="preserve">, via </w:t>
+        <w:t xml:space="preserve">O operador deve enviar instruções para o robô, via </w:t>
       </w:r>
       <w:r>
         <w:rPr>
@@ -389,6 +411,530 @@
     </w:p>
     <w:p>
       <w:pPr>
+        <w:pStyle w:val="PhDCorpo"/>
+        <w:ind w:firstLine="567"/>
+      </w:pPr>
+      <w:r>
+        <w:rPr>
+          <w:szCs w:val="24"/>
+        </w:rPr>
+        <w:lastRenderedPageBreak/>
+        <w:tab/>
+      </w:r>
+      <w:r>
+        <w:rPr>
+          <w:szCs w:val="24"/>
+          <w:highlight w:val="yellow"/>
+        </w:rPr>
+        <w:t xml:space="preserve">O DWR é estruturado em diferentes blocos. Os blocos de comunicação e botão permitem a interação </w:t>
+      </w:r>
+      <w:r>
+        <w:rPr>
+          <w:szCs w:val="24"/>
+          <w:highlight w:val="yellow"/>
+        </w:rPr>
+        <w:t>entre o robô e o operador/ utilizador.</w:t>
+      </w:r>
+      <w:r>
+        <w:rPr>
+          <w:szCs w:val="24"/>
+        </w:rPr>
+        <w:t xml:space="preserve"> Estes blocos relacionam-se com a lógica</w:t>
+      </w:r>
+      <w:r>
+        <w:rPr>
+          <w:szCs w:val="24"/>
+        </w:rPr>
+        <w:t xml:space="preserve"> desenvolvida para controlar os estados do robô, tendo isso sido feito através de uma máquina de estados</w:t>
+      </w:r>
+      <w:r>
+        <w:rPr>
+          <w:szCs w:val="24"/>
+        </w:rPr>
+        <w:t xml:space="preserve">. Os diferentes estados de funcionamento do robô são, tal como apresentado na </w:t>
+      </w:r>
+      <w:proofErr w:type="spellStart"/>
+      <w:r>
+        <w:rPr>
+          <w:szCs w:val="24"/>
+          <w:highlight w:val="yellow"/>
+        </w:rPr>
+        <w:t>fig</w:t>
+      </w:r>
+      <w:proofErr w:type="spellEnd"/>
+      <w:r>
+        <w:rPr>
+          <w:szCs w:val="24"/>
+          <w:highlight w:val="yellow"/>
+        </w:rPr>
+        <w:t xml:space="preserve"> x</w:t>
+      </w:r>
+      <w:r>
+        <w:rPr>
+          <w:szCs w:val="24"/>
+        </w:rPr>
+        <w:t xml:space="preserve">, </w:t>
+      </w:r>
+      <w:r>
+        <w:rPr>
+          <w:szCs w:val="24"/>
+        </w:rPr>
+        <w:t>S_STOPPED</w:t>
+      </w:r>
+      <w:r>
+        <w:rPr>
+          <w:szCs w:val="24"/>
+        </w:rPr>
+        <w:t xml:space="preserve">, </w:t>
+      </w:r>
+      <w:r>
+        <w:rPr>
+          <w:szCs w:val="24"/>
+        </w:rPr>
+        <w:t>S_RECEIVE,</w:t>
+      </w:r>
+      <w:r>
+        <w:rPr>
+          <w:szCs w:val="24"/>
+        </w:rPr>
+        <w:t xml:space="preserve"> </w:t>
+      </w:r>
+      <w:r>
+        <w:rPr>
+          <w:szCs w:val="24"/>
+        </w:rPr>
+        <w:t>S_FLW_LINE, S_RD_RFID, S_NEXT_MOV</w:t>
+      </w:r>
+      <w:r>
+        <w:rPr>
+          <w:szCs w:val="24"/>
+        </w:rPr>
+        <w:t xml:space="preserve">, </w:t>
+      </w:r>
+      <w:r>
+        <w:rPr>
+          <w:szCs w:val="24"/>
+        </w:rPr>
+        <w:t>S_ROTATE</w:t>
+      </w:r>
+      <w:r>
+        <w:rPr>
+          <w:szCs w:val="24"/>
+        </w:rPr>
+        <w:t xml:space="preserve"> </w:t>
+      </w:r>
+      <w:r>
+        <w:rPr>
+          <w:szCs w:val="24"/>
+        </w:rPr>
+        <w:t>e S_ERROR</w:t>
+      </w:r>
+      <w:r>
+        <w:rPr>
+          <w:szCs w:val="24"/>
+        </w:rPr>
+        <w:t>.</w:t>
+      </w:r>
+      <w:r>
+        <w:rPr>
+          <w:szCs w:val="24"/>
+        </w:rPr>
+        <w:t xml:space="preserve"> No estado S_STOPPED, </w:t>
+      </w:r>
+      <w:r>
+        <w:rPr>
+          <w:szCs w:val="24"/>
+        </w:rPr>
+        <w:t>o DWR está parado à espera de algum estímulo</w:t>
+      </w:r>
+      <w:r>
+        <w:rPr>
+          <w:szCs w:val="24"/>
+        </w:rPr>
+        <w:t xml:space="preserve">. </w:t>
+      </w:r>
+      <w:r>
+        <w:rPr>
+          <w:szCs w:val="24"/>
+        </w:rPr>
+        <w:t xml:space="preserve">O </w:t>
+      </w:r>
+      <w:r>
+        <w:rPr>
+          <w:szCs w:val="24"/>
+        </w:rPr>
+        <w:t xml:space="preserve">estado </w:t>
+      </w:r>
+      <w:r>
+        <w:rPr>
+          <w:szCs w:val="24"/>
+        </w:rPr>
+        <w:t>S_RECEIVE dedica</w:t>
+      </w:r>
+      <w:r>
+        <w:rPr>
+          <w:szCs w:val="24"/>
+        </w:rPr>
+        <w:noBreakHyphen/>
+      </w:r>
+      <w:r>
+        <w:rPr>
+          <w:szCs w:val="24"/>
+        </w:rPr>
+        <w:t xml:space="preserve">se à </w:t>
+      </w:r>
+      <w:r>
+        <w:rPr>
+          <w:szCs w:val="24"/>
+        </w:rPr>
+        <w:t xml:space="preserve">escolha </w:t>
+      </w:r>
+      <w:r>
+        <w:rPr>
+          <w:szCs w:val="24"/>
+        </w:rPr>
+        <w:t>de novas rotas</w:t>
+      </w:r>
+      <w:r>
+        <w:rPr>
+          <w:szCs w:val="24"/>
+        </w:rPr>
+        <w:t xml:space="preserve">, através da </w:t>
+      </w:r>
+      <w:r>
+        <w:rPr>
+          <w:szCs w:val="24"/>
+        </w:rPr>
+        <w:t xml:space="preserve">comunicação entre </w:t>
+      </w:r>
+      <w:r>
+        <w:rPr>
+          <w:szCs w:val="24"/>
+        </w:rPr>
+        <w:t>o</w:t>
+      </w:r>
+      <w:r>
+        <w:rPr>
+          <w:szCs w:val="24"/>
+        </w:rPr>
+        <w:t xml:space="preserve"> </w:t>
+      </w:r>
+      <w:r>
+        <w:rPr>
+          <w:szCs w:val="24"/>
+        </w:rPr>
+        <w:t>operador</w:t>
+      </w:r>
+      <w:r>
+        <w:rPr>
+          <w:szCs w:val="24"/>
+        </w:rPr>
+        <w:t xml:space="preserve"> e o robô.</w:t>
+      </w:r>
+      <w:r>
+        <w:rPr>
+          <w:szCs w:val="24"/>
+        </w:rPr>
+        <w:t xml:space="preserve"> O</w:t>
+      </w:r>
+      <w:r>
+        <w:rPr>
+          <w:szCs w:val="24"/>
+        </w:rPr>
+        <w:t xml:space="preserve"> </w:t>
+      </w:r>
+      <w:r>
+        <w:rPr>
+          <w:szCs w:val="24"/>
+        </w:rPr>
+        <w:t xml:space="preserve">estado </w:t>
+      </w:r>
+      <w:r>
+        <w:rPr>
+          <w:szCs w:val="24"/>
+        </w:rPr>
+        <w:t>S_FLW_LINE</w:t>
+      </w:r>
+      <w:r>
+        <w:rPr>
+          <w:szCs w:val="24"/>
+        </w:rPr>
+        <w:t xml:space="preserve"> </w:t>
+      </w:r>
+      <w:r>
+        <w:rPr>
+          <w:szCs w:val="24"/>
+        </w:rPr>
+        <w:t xml:space="preserve">implementa o controlo do seguidor </w:t>
+      </w:r>
+      <w:r>
+        <w:rPr>
+          <w:szCs w:val="24"/>
+        </w:rPr>
+        <w:t>de linha.</w:t>
+      </w:r>
+      <w:r>
+        <w:rPr>
+          <w:szCs w:val="24"/>
+        </w:rPr>
+        <w:t xml:space="preserve"> </w:t>
+      </w:r>
+      <w:r>
+        <w:rPr>
+          <w:szCs w:val="24"/>
+        </w:rPr>
+        <w:t>O</w:t>
+      </w:r>
+      <w:r>
+        <w:rPr>
+          <w:szCs w:val="24"/>
+        </w:rPr>
+        <w:t xml:space="preserve"> estado</w:t>
+      </w:r>
+      <w:r>
+        <w:rPr>
+          <w:szCs w:val="24"/>
+        </w:rPr>
+        <w:t xml:space="preserve"> S_RD_RFID</w:t>
+      </w:r>
+      <w:r>
+        <w:rPr>
+          <w:szCs w:val="24"/>
+        </w:rPr>
+        <w:t xml:space="preserve"> </w:t>
+      </w:r>
+      <w:r>
+        <w:rPr>
+          <w:szCs w:val="24"/>
+        </w:rPr>
+        <w:t xml:space="preserve">é responsável pela leitura de um cartão RFID de identificação unívoca para cada </w:t>
+      </w:r>
+      <w:r>
+        <w:rPr>
+          <w:szCs w:val="24"/>
+        </w:rPr>
+        <w:t xml:space="preserve">quarto e </w:t>
+      </w:r>
+      <w:r>
+        <w:rPr>
+          <w:szCs w:val="24"/>
+        </w:rPr>
+        <w:t>cruzamento.</w:t>
+      </w:r>
+      <w:r>
+        <w:rPr>
+          <w:szCs w:val="24"/>
+        </w:rPr>
+        <w:t xml:space="preserve"> </w:t>
+      </w:r>
+      <w:r>
+        <w:rPr>
+          <w:szCs w:val="24"/>
+        </w:rPr>
+        <w:t>O</w:t>
+      </w:r>
+      <w:r>
+        <w:rPr>
+          <w:szCs w:val="24"/>
+        </w:rPr>
+        <w:t xml:space="preserve"> estado</w:t>
+      </w:r>
+      <w:r>
+        <w:rPr>
+          <w:szCs w:val="24"/>
+        </w:rPr>
+        <w:t xml:space="preserve"> S_NEXT_MOV</w:t>
+      </w:r>
+      <w:r>
+        <w:rPr>
+          <w:szCs w:val="24"/>
+        </w:rPr>
+        <w:t xml:space="preserve"> </w:t>
+      </w:r>
+      <w:r>
+        <w:rPr>
+          <w:szCs w:val="24"/>
+        </w:rPr>
+        <w:t>é um estado de decisão</w:t>
+      </w:r>
+      <w:r>
+        <w:rPr>
+          <w:szCs w:val="24"/>
+        </w:rPr>
+        <w:t>,</w:t>
+      </w:r>
+      <w:r>
+        <w:rPr>
+          <w:szCs w:val="24"/>
+        </w:rPr>
+        <w:t xml:space="preserve"> responsável por </w:t>
+      </w:r>
+      <w:r>
+        <w:rPr>
+          <w:szCs w:val="24"/>
+        </w:rPr>
+        <w:t xml:space="preserve">fazer transitar o robô para um estado </w:t>
+      </w:r>
+      <w:r>
+        <w:rPr>
+          <w:szCs w:val="24"/>
+        </w:rPr>
+        <w:t>que esteja de acordo com o percurso a realizar.</w:t>
+      </w:r>
+      <w:r>
+        <w:rPr>
+          <w:szCs w:val="24"/>
+        </w:rPr>
+        <w:t xml:space="preserve"> </w:t>
+      </w:r>
+      <w:r>
+        <w:t xml:space="preserve">O </w:t>
+      </w:r>
+      <w:r>
+        <w:t xml:space="preserve">estado </w:t>
+      </w:r>
+      <w:r>
+        <w:t>S_ROTATE</w:t>
+      </w:r>
+      <w:r>
+        <w:t xml:space="preserve"> </w:t>
+      </w:r>
+      <w:r>
+        <w:t xml:space="preserve">executa o controlo da mudança de direção </w:t>
+      </w:r>
+      <w:r>
+        <w:t>do robô</w:t>
+      </w:r>
+      <w:r>
+        <w:t>.</w:t>
+      </w:r>
+      <w:r>
+        <w:t xml:space="preserve"> </w:t>
+      </w:r>
+      <w:r>
+        <w:t xml:space="preserve">O </w:t>
+      </w:r>
+      <w:r>
+        <w:t xml:space="preserve">estado </w:t>
+      </w:r>
+      <w:r>
+        <w:t>S_ERROR</w:t>
+      </w:r>
+      <w:r>
+        <w:t xml:space="preserve"> </w:t>
+      </w:r>
+      <w:r>
+        <w:t xml:space="preserve">é </w:t>
+      </w:r>
+      <w:r>
+        <w:t xml:space="preserve">o estado para o qual o robô transita aquando da ocorrência de um erro </w:t>
+      </w:r>
+      <w:r>
+        <w:t>que comprometa o normal funcionamento do sistema</w:t>
+      </w:r>
+      <w:r>
+        <w:t xml:space="preserve">, </w:t>
+      </w:r>
+      <w:r>
+        <w:t>informando o operador do sucedido.</w:t>
+      </w:r>
+    </w:p>
+    <w:p>
+      <w:pPr>
+        <w:pStyle w:val="PhDCorpo"/>
+        <w:ind w:firstLine="567"/>
+      </w:pPr>
+      <w:r>
+        <w:t xml:space="preserve">A camada de interação com o </w:t>
+      </w:r>
+      <w:r>
+        <w:rPr>
+          <w:i/>
+          <w:iCs/>
+        </w:rPr>
+        <w:t>hardware</w:t>
+      </w:r>
+      <w:r>
+        <w:t xml:space="preserve"> é composta por sensores e atuadores. </w:t>
+      </w:r>
+      <w:r>
+        <w:t>As saídas dos</w:t>
+      </w:r>
+      <w:r>
+        <w:t xml:space="preserve"> sensores de obstáculos, de linha, de RFID e de </w:t>
+      </w:r>
+      <w:r>
+        <w:t>cruz (sensor de paragem)</w:t>
+      </w:r>
+      <w:r>
+        <w:t xml:space="preserve"> são</w:t>
+      </w:r>
+      <w:r>
+        <w:t xml:space="preserve"> utilizadas nos estados </w:t>
+      </w:r>
+      <w:r>
+        <w:rPr>
+          <w:szCs w:val="24"/>
+        </w:rPr>
+        <w:t>S_STOPPED</w:t>
+      </w:r>
+      <w:r>
+        <w:rPr>
+          <w:szCs w:val="24"/>
+        </w:rPr>
+        <w:t xml:space="preserve">, </w:t>
+      </w:r>
+      <w:r>
+        <w:rPr>
+          <w:szCs w:val="24"/>
+        </w:rPr>
+        <w:t>S_FLW_LINE, S_RD_RFID</w:t>
+      </w:r>
+      <w:r>
+        <w:rPr>
+          <w:szCs w:val="24"/>
+        </w:rPr>
+        <w:t xml:space="preserve"> e </w:t>
+      </w:r>
+      <w:r>
+        <w:rPr>
+          <w:szCs w:val="24"/>
+        </w:rPr>
+        <w:t>S_ROTATE</w:t>
+      </w:r>
+      <w:r>
+        <w:rPr>
+          <w:szCs w:val="24"/>
+        </w:rPr>
+        <w:t xml:space="preserve">. Os atuadores, os motores, são controlados nos estados </w:t>
+      </w:r>
+      <w:r>
+        <w:rPr>
+          <w:szCs w:val="24"/>
+        </w:rPr>
+        <w:t>S_FLW_LINE</w:t>
+      </w:r>
+      <w:r>
+        <w:rPr>
+          <w:szCs w:val="24"/>
+        </w:rPr>
+        <w:t xml:space="preserve"> e </w:t>
+      </w:r>
+      <w:r>
+        <w:rPr>
+          <w:szCs w:val="24"/>
+        </w:rPr>
+        <w:t>S_ROTATE</w:t>
+      </w:r>
+      <w:r>
+        <w:rPr>
+          <w:szCs w:val="24"/>
+        </w:rPr>
+        <w:t xml:space="preserve">. </w:t>
+      </w:r>
+    </w:p>
+    <w:p>
+      <w:pPr>
         <w:spacing w:line="360" w:lineRule="auto"/>
         <w:jc w:val="both"/>
         <w:rPr>
@@ -397,51 +943,6 @@
           <w:szCs w:val="24"/>
         </w:rPr>
       </w:pPr>
-      <w:r>
-        <w:rPr>
-          <w:rFonts w:ascii="NewsGotT" w:hAnsi="NewsGotT"/>
-          <w:sz w:val="24"/>
-          <w:szCs w:val="24"/>
-        </w:rPr>
-        <w:lastRenderedPageBreak/>
-        <w:tab/>
-        <w:t xml:space="preserve">O DWR é estruturado em diferentes blocos. Os blocos de comunicação e </w:t>
-      </w:r>
-      <w:r>
-        <w:rPr>
-          <w:rFonts w:ascii="NewsGotT" w:hAnsi="NewsGotT"/>
-          <w:sz w:val="24"/>
-          <w:szCs w:val="24"/>
-          <w:highlight w:val="yellow"/>
-        </w:rPr>
-        <w:t>botão</w:t>
-      </w:r>
-      <w:r>
-        <w:rPr>
-          <w:rFonts w:ascii="NewsGotT" w:hAnsi="NewsGotT"/>
-          <w:sz w:val="24"/>
-          <w:szCs w:val="24"/>
-        </w:rPr>
-        <w:t xml:space="preserve"> permitem fazer uma interação </w:t>
-      </w:r>
-    </w:p>
-    <w:p>
-      <w:pPr>
-        <w:jc w:val="both"/>
-        <w:rPr>
-          <w:rFonts w:ascii="NewsGotT" w:hAnsi="NewsGotT"/>
-          <w:sz w:val="24"/>
-          <w:szCs w:val="24"/>
-        </w:rPr>
-      </w:pPr>
-      <w:r>
-        <w:rPr>
-          <w:rFonts w:ascii="NewsGotT" w:hAnsi="NewsGotT"/>
-          <w:sz w:val="24"/>
-          <w:szCs w:val="24"/>
-        </w:rPr>
-        <w:tab/>
-      </w:r>
     </w:p>
     <w:p>
       <w:pPr>
@@ -710,7 +1211,6 @@
   </w:num>
   <w:num w:numId="2">
     <w:abstractNumId w:val="2"/>
-    <w:lvlOverride w:ilvl="0"/>
   </w:num>
   <w:num w:numId="3">
     <w:abstractNumId w:val="0"/>
@@ -1203,7 +1703,6 @@
   <w:style w:type="character" w:default="1" w:styleId="Tipodeletrapredefinidodopargrafo">
     <w:name w:val="Default Paragraph Font"/>
     <w:uiPriority w:val="1"/>
-    <w:semiHidden/>
     <w:unhideWhenUsed/>
   </w:style>
   <w:style w:type="table" w:default="1" w:styleId="Tabelanormal">
@@ -1396,6 +1895,23 @@
       <w:color w:val="44546A" w:themeColor="text2"/>
       <w:sz w:val="18"/>
       <w:szCs w:val="18"/>
+    </w:rPr>
+  </w:style>
+  <w:style w:type="paragraph" w:customStyle="1" w:styleId="PhDCorpo">
+    <w:name w:val="PhD_Corpo"/>
+    <w:basedOn w:val="Corpodetexto"/>
+    <w:qFormat/>
+    <w:rsid w:val="00C73126"/>
+    <w:pPr>
+      <w:tabs>
+        <w:tab w:val="left" w:pos="567"/>
+      </w:tabs>
+      <w:spacing w:after="200" w:line="360" w:lineRule="auto"/>
+      <w:jc w:val="both"/>
+    </w:pPr>
+    <w:rPr>
+      <w:rFonts w:ascii="NewsGotT" w:hAnsi="NewsGotT" w:cs="Times New Roman"/>
+      <w:sz w:val="24"/>
     </w:rPr>
   </w:style>
 </w:styles>

</xml_diff>